<commit_message>
Moved trait suite-specific sections calculating Rsq and quant gen parameters to new Rmd so as to create tables w/all traits' values
</commit_message>
<xml_diff>
--- a/Reproductive_trait_analyses/Tables/R2_Reproduction3.docx
+++ b/Reproductive_trait_analyses/Tables/R2_Reproduction3.docx
@@ -29,15 +29,13 @@
         <w:gridCol w:w="961"/>
         <w:gridCol w:w="961"/>
         <w:gridCol w:w="961"/>
-        <w:gridCol w:w="753"/>
-        <w:gridCol w:w="961"/>
-        <w:gridCol w:w="753"/>
         <w:gridCol w:w="961"/>
         <w:gridCol w:w="961"/>
         <w:gridCol w:w="961"/>
-        <w:gridCol w:w="753"/>
         <w:gridCol w:w="961"/>
-        <w:gridCol w:w="753"/>
+        <w:gridCol w:w="961"/>
+        <w:gridCol w:w="961"/>
+        <w:gridCol w:w="961"/>
       </w:tblGrid>
       <w:tr>
         <w:trPr>
@@ -137,7 +135,7 @@
         </w:tc>
         <w:tc>
           <w:tcPr>
-            <w:gridSpan w:val="6"/>
+            <w:gridSpan w:val="4"/>
             <w:tcBorders>
               <w:bottom w:val="single" w:sz="8" w:space="0" w:color="666666"/>
               <w:top w:val="single" w:sz="8" w:space="0" w:color="666666"/>
@@ -367,51 +365,6 @@
             </w:r>
           </w:p>
         </w:tc>
-        <w:tc>
-          <w:tcPr>
-            <w:gridSpan w:val="2"/>
-            <w:tcBorders>
-              <w:bottom w:val="single" w:sz="8" w:space="0" w:color="666666"/>
-              <w:top w:val="single" w:sz="8" w:space="0" w:color="666666"/>
-              <w:left w:val="single" w:sz="8" w:space="0" w:color="666666"/>
-              <w:right w:val="single" w:sz="8" w:space="0" w:color="666666"/>
-            </w:tcBorders>
-            <w:shd w:val="clear" w:color="auto" w:fill="FFFFFF"/>
-            <w:tcMar>
-              <w:top w:w="0" w:type="dxa"/>
-              <w:bottom w:w="0" w:type="dxa"/>
-              <w:left w:w="0" w:type="dxa"/>
-              <w:right w:w="0" w:type="dxa"/>
-            </w:tcMar>
-            <w:vAlign w:val="center"/>
-          </w:tcPr>
-          <w:p>
-            <w:pPr>
-              <w:jc w:val="center"/>
-              <w:keepNext/>
-              <w:pBdr>
-                <w:bottom w:val="none" w:sz="0" w:space="0" w:color="000000"/>
-                <w:top w:val="none" w:sz="0" w:space="0" w:color="000000"/>
-                <w:left w:val="none" w:sz="0" w:space="0" w:color="000000"/>
-                <w:right w:val="none" w:sz="0" w:space="0" w:color="000000"/>
-              </w:pBdr>
-              <w:spacing w:after="100" w:before="100" w:line="240"/>
-              <w:ind w:firstLine="0" w:left="100" w:right="100"/>
-            </w:pPr>
-            <w:r>
-              <w:rPr>
-                <w:rFonts w:ascii="Arial"/>
-                <w:i w:val="false"/>
-                <w:b w:val="true"/>
-                <w:u w:val="none"/>
-                <w:sz w:val="22"/>
-                <w:szCs w:val="22"/>
-                <w:color w:val="000000"/>
-              </w:rPr>
-              <w:t xml:space="preserve">Alternative Models</w:t>
-            </w:r>
-          </w:p>
-        </w:tc>
       </w:tr>
       <w:tr>
         <w:trPr>
@@ -601,7 +554,7 @@
         </w:tc>
         <w:tc>
           <w:tcPr>
-            <w:gridSpan w:val="4"/>
+            <w:gridSpan w:val="2"/>
             <w:tcBorders>
               <w:bottom w:val="single" w:sz="8" w:space="0" w:color="666666"/>
               <w:top w:val="single" w:sz="8" w:space="0" w:color="666666"/>
@@ -921,51 +874,6 @@
             </w:r>
           </w:p>
         </w:tc>
-        <w:tc>
-          <w:tcPr>
-            <w:gridSpan w:val="2"/>
-            <w:tcBorders>
-              <w:bottom w:val="single" w:sz="8" w:space="0" w:color="666666"/>
-              <w:top w:val="single" w:sz="8" w:space="0" w:color="666666"/>
-              <w:left w:val="single" w:sz="8" w:space="0" w:color="666666"/>
-              <w:right w:val="single" w:sz="8" w:space="0" w:color="666666"/>
-            </w:tcBorders>
-            <w:shd w:val="clear" w:color="auto" w:fill="FFFFFF"/>
-            <w:tcMar>
-              <w:top w:w="0" w:type="dxa"/>
-              <w:bottom w:w="0" w:type="dxa"/>
-              <w:left w:w="0" w:type="dxa"/>
-              <w:right w:w="0" w:type="dxa"/>
-            </w:tcMar>
-            <w:vAlign w:val="center"/>
-          </w:tcPr>
-          <w:p>
-            <w:pPr>
-              <w:jc w:val="center"/>
-              <w:keepNext/>
-              <w:pBdr>
-                <w:bottom w:val="none" w:sz="0" w:space="0" w:color="000000"/>
-                <w:top w:val="none" w:sz="0" w:space="0" w:color="000000"/>
-                <w:left w:val="none" w:sz="0" w:space="0" w:color="000000"/>
-                <w:right w:val="none" w:sz="0" w:space="0" w:color="000000"/>
-              </w:pBdr>
-              <w:spacing w:after="100" w:before="100" w:line="240"/>
-              <w:ind w:firstLine="0" w:left="100" w:right="100"/>
-            </w:pPr>
-            <w:r>
-              <w:rPr>
-                <w:rFonts w:ascii="Arial"/>
-                <w:i w:val="false"/>
-                <w:b w:val="true"/>
-                <w:u w:val="none"/>
-                <w:sz w:val="22"/>
-                <w:szCs w:val="22"/>
-                <w:color w:val="000000"/>
-              </w:rPr>
-              <w:t xml:space="preserve">Model 6</w:t>
-            </w:r>
-          </w:p>
-        </w:tc>
       </w:tr>
       <w:tr>
         <w:trPr>
@@ -1708,144 +1616,6 @@
             </w:r>
           </w:p>
         </w:tc>
-        <w:tc>
-          <w:tcPr>
-            <w:tcBorders>
-              <w:bottom w:val="single" w:sz="8" w:space="0" w:color="666666"/>
-              <w:top w:val="single" w:sz="8" w:space="0" w:color="666666"/>
-              <w:left w:val="single" w:sz="8" w:space="0" w:color="666666"/>
-              <w:right w:val="single" w:sz="8" w:space="0" w:color="666666"/>
-            </w:tcBorders>
-            <w:shd w:val="clear" w:color="auto" w:fill="FFFFFF"/>
-            <w:tcMar>
-              <w:top w:w="0" w:type="dxa"/>
-              <w:bottom w:w="0" w:type="dxa"/>
-              <w:left w:w="0" w:type="dxa"/>
-              <w:right w:w="0" w:type="dxa"/>
-            </w:tcMar>
-            <w:vAlign w:val="center"/>
-          </w:tcPr>
-          <w:p>
-            <w:pPr>
-              <w:jc w:val="center"/>
-              <w:keepNext/>
-              <w:pBdr>
-                <w:bottom w:val="none" w:sz="0" w:space="0" w:color="000000"/>
-                <w:top w:val="none" w:sz="0" w:space="0" w:color="000000"/>
-                <w:left w:val="none" w:sz="0" w:space="0" w:color="000000"/>
-                <w:right w:val="none" w:sz="0" w:space="0" w:color="000000"/>
-              </w:pBdr>
-              <w:spacing w:after="100" w:before="100" w:line="240"/>
-              <w:ind w:firstLine="0" w:left="100" w:right="100"/>
-            </w:pPr>
-            <w:r>
-              <w:rPr>
-                <w:rFonts w:ascii="Arial"/>
-                <w:i w:val="false"/>
-                <w:b w:val="true"/>
-                <w:u w:val="none"/>
-                <w:sz w:val="22"/>
-                <w:szCs w:val="22"/>
-                <w:color w:val="000000"/>
-              </w:rPr>
-              <w:t xml:space="preserve">R</w:t>
-            </w:r>
-            <w:r>
-              <w:rPr>
-                <w:rFonts w:ascii="Arial"/>
-                <w:i w:val="false"/>
-                <w:b w:val="true"/>
-                <w:u w:val="none"/>
-                <w:vertAlign w:val="superscript"/>
-                <w:sz w:val="22"/>
-                <w:szCs w:val="22"/>
-                <w:color w:val="000000"/>
-              </w:rPr>
-              <w:t xml:space="preserve">2</w:t>
-            </w:r>
-            <w:r>
-              <w:rPr>
-                <w:rFonts w:ascii="Arial"/>
-                <w:i w:val="false"/>
-                <w:b w:val="true"/>
-                <w:u w:val="none"/>
-                <w:sz w:val="22"/>
-                <w:szCs w:val="22"/>
-                <w:color w:val="000000"/>
-              </w:rPr>
-              <w:t xml:space="preserve">m</w:t>
-            </w:r>
-          </w:p>
-        </w:tc>
-        <w:tc>
-          <w:tcPr>
-            <w:tcBorders>
-              <w:bottom w:val="single" w:sz="8" w:space="0" w:color="666666"/>
-              <w:top w:val="single" w:sz="8" w:space="0" w:color="666666"/>
-              <w:left w:val="single" w:sz="8" w:space="0" w:color="666666"/>
-              <w:right w:val="single" w:sz="8" w:space="0" w:color="666666"/>
-            </w:tcBorders>
-            <w:shd w:val="clear" w:color="auto" w:fill="FFFFFF"/>
-            <w:tcMar>
-              <w:top w:w="0" w:type="dxa"/>
-              <w:bottom w:w="0" w:type="dxa"/>
-              <w:left w:w="0" w:type="dxa"/>
-              <w:right w:w="0" w:type="dxa"/>
-            </w:tcMar>
-            <w:vAlign w:val="center"/>
-          </w:tcPr>
-          <w:p>
-            <w:pPr>
-              <w:jc w:val="center"/>
-              <w:keepNext/>
-              <w:pBdr>
-                <w:bottom w:val="none" w:sz="0" w:space="0" w:color="000000"/>
-                <w:top w:val="none" w:sz="0" w:space="0" w:color="000000"/>
-                <w:left w:val="none" w:sz="0" w:space="0" w:color="000000"/>
-                <w:right w:val="none" w:sz="0" w:space="0" w:color="000000"/>
-              </w:pBdr>
-              <w:spacing w:after="100" w:before="100" w:line="240"/>
-              <w:ind w:firstLine="0" w:left="100" w:right="100"/>
-            </w:pPr>
-            <w:r>
-              <w:rPr>
-                <w:rFonts w:ascii="Arial"/>
-                <w:i w:val="false"/>
-                <w:b w:val="true"/>
-                <w:u w:val="none"/>
-                <w:sz w:val="22"/>
-                <w:szCs w:val="22"/>
-                <w:color w:val="000000"/>
-              </w:rPr>
-              <w:t xml:space="preserve">R</w:t>
-            </w:r>
-            <w:r>
-              <w:rPr>
-                <w:rFonts w:ascii="Arial"/>
-                <w:i w:val="false"/>
-                <w:b w:val="true"/>
-                <w:u w:val="none"/>
-                <w:vertAlign w:val="superscript"/>
-                <w:sz w:val="22"/>
-                <w:szCs w:val="22"/>
-                <w:color w:val="000000"/>
-              </w:rPr>
-              <w:t xml:space="preserve">2</w:t>
-            </w:r>
-            <w:r>
-              <w:rPr>
-                <w:rFonts w:ascii="Arial"/>
-                <w:i w:val="false"/>
-                <w:b w:val="true"/>
-                <w:u w:val="none"/>
-                <w:sz w:val="22"/>
-                <w:szCs w:val="22"/>
-                <w:color w:val="000000"/>
-              </w:rPr>
-              <w:t xml:space="preserve">c</w:t>
-            </w:r>
-          </w:p>
-        </w:tc>
       </w:tr>
       <w:tr>
         <w:trPr>
@@ -1937,6 +1707,50 @@
                 <w:szCs w:val="22"/>
                 <w:color w:val="000000"/>
               </w:rPr>
+              <w:t xml:space="preserve">0.303</w:t>
+            </w:r>
+          </w:p>
+        </w:tc>
+        <w:tc>
+          <w:tcPr>
+            <w:tcBorders>
+              <w:bottom w:val="single" w:sz="8" w:space="0" w:color="666666"/>
+              <w:top w:val="single" w:sz="8" w:space="0" w:color="666666"/>
+              <w:left w:val="single" w:sz="8" w:space="0" w:color="666666"/>
+              <w:right w:val="single" w:sz="8" w:space="0" w:color="666666"/>
+            </w:tcBorders>
+            <w:shd w:val="clear" w:color="auto" w:fill="FFFFFF"/>
+            <w:tcMar>
+              <w:top w:w="0" w:type="dxa"/>
+              <w:bottom w:w="0" w:type="dxa"/>
+              <w:left w:w="0" w:type="dxa"/>
+              <w:right w:w="0" w:type="dxa"/>
+            </w:tcMar>
+            <w:vAlign w:val="center"/>
+          </w:tcPr>
+          <w:p>
+            <w:pPr>
+              <w:jc w:val="center"/>
+              <w:keepNext/>
+              <w:pBdr>
+                <w:bottom w:val="none" w:sz="0" w:space="0" w:color="000000"/>
+                <w:top w:val="none" w:sz="0" w:space="0" w:color="000000"/>
+                <w:left w:val="none" w:sz="0" w:space="0" w:color="000000"/>
+                <w:right w:val="none" w:sz="0" w:space="0" w:color="000000"/>
+              </w:pBdr>
+              <w:spacing w:after="100" w:before="100" w:line="240"/>
+              <w:ind w:firstLine="0" w:left="100" w:right="100"/>
+            </w:pPr>
+            <w:r>
+              <w:rPr>
+                <w:rFonts w:ascii="Arial"/>
+                <w:i w:val="false"/>
+                <w:b w:val="false"/>
+                <w:u w:val="none"/>
+                <w:sz w:val="22"/>
+                <w:szCs w:val="22"/>
+                <w:color w:val="000000"/>
+              </w:rPr>
               <w:t xml:space="preserve">0.372</w:t>
             </w:r>
           </w:p>
@@ -1981,7 +1795,7 @@
                 <w:szCs w:val="22"/>
                 <w:color w:val="000000"/>
               </w:rPr>
-              <w:t xml:space="preserve">0.996</w:t>
+              <w:t xml:space="preserve">0.330</w:t>
             </w:r>
           </w:p>
         </w:tc>
@@ -2025,7 +1839,7 @@
                 <w:szCs w:val="22"/>
                 <w:color w:val="000000"/>
               </w:rPr>
-              <w:t xml:space="preserve">0.455</w:t>
+              <w:t xml:space="preserve">0.384</w:t>
             </w:r>
           </w:p>
         </w:tc>
@@ -2069,7 +1883,7 @@
                 <w:szCs w:val="22"/>
                 <w:color w:val="000000"/>
               </w:rPr>
-              <w:t xml:space="preserve">1</w:t>
+              <w:t xml:space="preserve">0.329</w:t>
             </w:r>
           </w:p>
         </w:tc>
@@ -2113,7 +1927,7 @@
                 <w:szCs w:val="22"/>
                 <w:color w:val="000000"/>
               </w:rPr>
-              <w:t xml:space="preserve">0.459</w:t>
+              <w:t xml:space="preserve">0.389</w:t>
             </w:r>
           </w:p>
         </w:tc>
@@ -2157,7 +1971,7 @@
                 <w:szCs w:val="22"/>
                 <w:color w:val="000000"/>
               </w:rPr>
-              <w:t xml:space="preserve">1</w:t>
+              <w:t xml:space="preserve">0.298</w:t>
             </w:r>
           </w:p>
         </w:tc>
@@ -2201,7 +2015,7 @@
                 <w:szCs w:val="22"/>
                 <w:color w:val="000000"/>
               </w:rPr>
-              <w:t xml:space="preserve">0.371</w:t>
+              <w:t xml:space="preserve">0.373</w:t>
             </w:r>
           </w:p>
         </w:tc>
@@ -2245,7 +2059,7 @@
                 <w:szCs w:val="22"/>
                 <w:color w:val="000000"/>
               </w:rPr>
-              <w:t xml:space="preserve">0.996</w:t>
+              <w:t xml:space="preserve">0.341</w:t>
             </w:r>
           </w:p>
         </w:tc>
@@ -2289,139 +2103,7 @@
                 <w:szCs w:val="22"/>
                 <w:color w:val="000000"/>
               </w:rPr>
-              <w:t xml:space="preserve">0.448</w:t>
-            </w:r>
-          </w:p>
-        </w:tc>
-        <w:tc>
-          <w:tcPr>
-            <w:tcBorders>
-              <w:bottom w:val="single" w:sz="8" w:space="0" w:color="666666"/>
-              <w:top w:val="single" w:sz="8" w:space="0" w:color="666666"/>
-              <w:left w:val="single" w:sz="8" w:space="0" w:color="666666"/>
-              <w:right w:val="single" w:sz="8" w:space="0" w:color="666666"/>
-            </w:tcBorders>
-            <w:shd w:val="clear" w:color="auto" w:fill="FFFFFF"/>
-            <w:tcMar>
-              <w:top w:w="0" w:type="dxa"/>
-              <w:bottom w:w="0" w:type="dxa"/>
-              <w:left w:w="0" w:type="dxa"/>
-              <w:right w:w="0" w:type="dxa"/>
-            </w:tcMar>
-            <w:vAlign w:val="center"/>
-          </w:tcPr>
-          <w:p>
-            <w:pPr>
-              <w:jc w:val="center"/>
-              <w:keepNext/>
-              <w:pBdr>
-                <w:bottom w:val="none" w:sz="0" w:space="0" w:color="000000"/>
-                <w:top w:val="none" w:sz="0" w:space="0" w:color="000000"/>
-                <w:left w:val="none" w:sz="0" w:space="0" w:color="000000"/>
-                <w:right w:val="none" w:sz="0" w:space="0" w:color="000000"/>
-              </w:pBdr>
-              <w:spacing w:after="100" w:before="100" w:line="240"/>
-              <w:ind w:firstLine="0" w:left="100" w:right="100"/>
-            </w:pPr>
-            <w:r>
-              <w:rPr>
-                <w:rFonts w:ascii="Arial"/>
-                <w:i w:val="false"/>
-                <w:b w:val="false"/>
-                <w:u w:val="none"/>
-                <w:sz w:val="22"/>
-                <w:szCs w:val="22"/>
-                <w:color w:val="000000"/>
-              </w:rPr>
-              <w:t xml:space="preserve">1</w:t>
-            </w:r>
-          </w:p>
-        </w:tc>
-        <w:tc>
-          <w:tcPr>
-            <w:tcBorders>
-              <w:bottom w:val="single" w:sz="8" w:space="0" w:color="666666"/>
-              <w:top w:val="single" w:sz="8" w:space="0" w:color="666666"/>
-              <w:left w:val="single" w:sz="8" w:space="0" w:color="666666"/>
-              <w:right w:val="single" w:sz="8" w:space="0" w:color="666666"/>
-            </w:tcBorders>
-            <w:shd w:val="clear" w:color="auto" w:fill="FFFFFF"/>
-            <w:tcMar>
-              <w:top w:w="0" w:type="dxa"/>
-              <w:bottom w:w="0" w:type="dxa"/>
-              <w:left w:w="0" w:type="dxa"/>
-              <w:right w:w="0" w:type="dxa"/>
-            </w:tcMar>
-            <w:vAlign w:val="center"/>
-          </w:tcPr>
-          <w:p>
-            <w:pPr>
-              <w:jc w:val="center"/>
-              <w:keepNext/>
-              <w:pBdr>
-                <w:bottom w:val="none" w:sz="0" w:space="0" w:color="000000"/>
-                <w:top w:val="none" w:sz="0" w:space="0" w:color="000000"/>
-                <w:left w:val="none" w:sz="0" w:space="0" w:color="000000"/>
-                <w:right w:val="none" w:sz="0" w:space="0" w:color="000000"/>
-              </w:pBdr>
-              <w:spacing w:after="100" w:before="100" w:line="240"/>
-              <w:ind w:firstLine="0" w:left="100" w:right="100"/>
-            </w:pPr>
-            <w:r>
-              <w:rPr>
-                <w:rFonts w:ascii="Arial"/>
-                <w:i w:val="false"/>
-                <w:b w:val="false"/>
-                <w:u w:val="none"/>
-                <w:sz w:val="22"/>
-                <w:szCs w:val="22"/>
-                <w:color w:val="000000"/>
-              </w:rPr>
-              <w:t xml:space="preserve">0.428</w:t>
-            </w:r>
-          </w:p>
-        </w:tc>
-        <w:tc>
-          <w:tcPr>
-            <w:tcBorders>
-              <w:bottom w:val="single" w:sz="8" w:space="0" w:color="666666"/>
-              <w:top w:val="single" w:sz="8" w:space="0" w:color="666666"/>
-              <w:left w:val="single" w:sz="8" w:space="0" w:color="666666"/>
-              <w:right w:val="single" w:sz="8" w:space="0" w:color="666666"/>
-            </w:tcBorders>
-            <w:shd w:val="clear" w:color="auto" w:fill="FFFFFF"/>
-            <w:tcMar>
-              <w:top w:w="0" w:type="dxa"/>
-              <w:bottom w:w="0" w:type="dxa"/>
-              <w:left w:w="0" w:type="dxa"/>
-              <w:right w:w="0" w:type="dxa"/>
-            </w:tcMar>
-            <w:vAlign w:val="center"/>
-          </w:tcPr>
-          <w:p>
-            <w:pPr>
-              <w:jc w:val="center"/>
-              <w:keepNext/>
-              <w:pBdr>
-                <w:bottom w:val="none" w:sz="0" w:space="0" w:color="000000"/>
-                <w:top w:val="none" w:sz="0" w:space="0" w:color="000000"/>
-                <w:left w:val="none" w:sz="0" w:space="0" w:color="000000"/>
-                <w:right w:val="none" w:sz="0" w:space="0" w:color="000000"/>
-              </w:pBdr>
-              <w:spacing w:after="100" w:before="100" w:line="240"/>
-              <w:ind w:firstLine="0" w:left="100" w:right="100"/>
-            </w:pPr>
-            <w:r>
-              <w:rPr>
-                <w:rFonts w:ascii="Arial"/>
-                <w:i w:val="false"/>
-                <w:b w:val="false"/>
-                <w:u w:val="none"/>
-                <w:sz w:val="22"/>
-                <w:szCs w:val="22"/>
-                <w:color w:val="000000"/>
-              </w:rPr>
-              <w:t xml:space="preserve">1</w:t>
+              <w:t xml:space="preserve">0.375</w:t>
             </w:r>
           </w:p>
         </w:tc>
@@ -2516,7 +2198,7 @@
                 <w:szCs w:val="22"/>
                 <w:color w:val="000000"/>
               </w:rPr>
-              <w:t xml:space="preserve">0.372</w:t>
+              <w:t xml:space="preserve">0.305</w:t>
             </w:r>
           </w:p>
         </w:tc>
@@ -2560,7 +2242,7 @@
                 <w:szCs w:val="22"/>
                 <w:color w:val="000000"/>
               </w:rPr>
-              <w:t xml:space="preserve">0.996</w:t>
+              <w:t xml:space="preserve">0.374</w:t>
             </w:r>
           </w:p>
         </w:tc>
@@ -2604,7 +2286,7 @@
                 <w:szCs w:val="22"/>
                 <w:color w:val="000000"/>
               </w:rPr>
-              <w:t xml:space="preserve">0.455</w:t>
+              <w:t xml:space="preserve">0.332</w:t>
             </w:r>
           </w:p>
         </w:tc>
@@ -2648,7 +2330,7 @@
                 <w:szCs w:val="22"/>
                 <w:color w:val="000000"/>
               </w:rPr>
-              <w:t xml:space="preserve">1</w:t>
+              <w:t xml:space="preserve">0.386</w:t>
             </w:r>
           </w:p>
         </w:tc>
@@ -2692,7 +2374,7 @@
                 <w:szCs w:val="22"/>
                 <w:color w:val="000000"/>
               </w:rPr>
-              <w:t xml:space="preserve">0.459</w:t>
+              <w:t xml:space="preserve">0.331</w:t>
             </w:r>
           </w:p>
         </w:tc>
@@ -2736,7 +2418,7 @@
                 <w:szCs w:val="22"/>
                 <w:color w:val="000000"/>
               </w:rPr>
-              <w:t xml:space="preserve">1</w:t>
+              <w:t xml:space="preserve">0.391</w:t>
             </w:r>
           </w:p>
         </w:tc>
@@ -2780,7 +2462,7 @@
                 <w:szCs w:val="22"/>
                 <w:color w:val="000000"/>
               </w:rPr>
-              <w:t xml:space="preserve">0.371</w:t>
+              <w:t xml:space="preserve">0.300</w:t>
             </w:r>
           </w:p>
         </w:tc>
@@ -2824,7 +2506,7 @@
                 <w:szCs w:val="22"/>
                 <w:color w:val="000000"/>
               </w:rPr>
-              <w:t xml:space="preserve">0.996</w:t>
+              <w:t xml:space="preserve">0.376</w:t>
             </w:r>
           </w:p>
         </w:tc>
@@ -2868,7 +2550,7 @@
                 <w:szCs w:val="22"/>
                 <w:color w:val="000000"/>
               </w:rPr>
-              <w:t xml:space="preserve">0.448</w:t>
+              <w:t xml:space="preserve">0.343</w:t>
             </w:r>
           </w:p>
         </w:tc>
@@ -2912,95 +2594,7 @@
                 <w:szCs w:val="22"/>
                 <w:color w:val="000000"/>
               </w:rPr>
-              <w:t xml:space="preserve">1</w:t>
-            </w:r>
-          </w:p>
-        </w:tc>
-        <w:tc>
-          <w:tcPr>
-            <w:tcBorders>
-              <w:bottom w:val="single" w:sz="8" w:space="0" w:color="666666"/>
-              <w:top w:val="single" w:sz="8" w:space="0" w:color="666666"/>
-              <w:left w:val="single" w:sz="8" w:space="0" w:color="666666"/>
-              <w:right w:val="single" w:sz="8" w:space="0" w:color="666666"/>
-            </w:tcBorders>
-            <w:shd w:val="clear" w:color="auto" w:fill="FFFFFF"/>
-            <w:tcMar>
-              <w:top w:w="0" w:type="dxa"/>
-              <w:bottom w:w="0" w:type="dxa"/>
-              <w:left w:w="0" w:type="dxa"/>
-              <w:right w:w="0" w:type="dxa"/>
-            </w:tcMar>
-            <w:vAlign w:val="center"/>
-          </w:tcPr>
-          <w:p>
-            <w:pPr>
-              <w:jc w:val="center"/>
-              <w:keepNext/>
-              <w:pBdr>
-                <w:bottom w:val="none" w:sz="0" w:space="0" w:color="000000"/>
-                <w:top w:val="none" w:sz="0" w:space="0" w:color="000000"/>
-                <w:left w:val="none" w:sz="0" w:space="0" w:color="000000"/>
-                <w:right w:val="none" w:sz="0" w:space="0" w:color="000000"/>
-              </w:pBdr>
-              <w:spacing w:after="100" w:before="100" w:line="240"/>
-              <w:ind w:firstLine="0" w:left="100" w:right="100"/>
-            </w:pPr>
-            <w:r>
-              <w:rPr>
-                <w:rFonts w:ascii="Arial"/>
-                <w:i w:val="false"/>
-                <w:b w:val="false"/>
-                <w:u w:val="none"/>
-                <w:sz w:val="22"/>
-                <w:szCs w:val="22"/>
-                <w:color w:val="000000"/>
-              </w:rPr>
-              <w:t xml:space="preserve">0.428</w:t>
-            </w:r>
-          </w:p>
-        </w:tc>
-        <w:tc>
-          <w:tcPr>
-            <w:tcBorders>
-              <w:bottom w:val="single" w:sz="8" w:space="0" w:color="666666"/>
-              <w:top w:val="single" w:sz="8" w:space="0" w:color="666666"/>
-              <w:left w:val="single" w:sz="8" w:space="0" w:color="666666"/>
-              <w:right w:val="single" w:sz="8" w:space="0" w:color="666666"/>
-            </w:tcBorders>
-            <w:shd w:val="clear" w:color="auto" w:fill="FFFFFF"/>
-            <w:tcMar>
-              <w:top w:w="0" w:type="dxa"/>
-              <w:bottom w:w="0" w:type="dxa"/>
-              <w:left w:w="0" w:type="dxa"/>
-              <w:right w:w="0" w:type="dxa"/>
-            </w:tcMar>
-            <w:vAlign w:val="center"/>
-          </w:tcPr>
-          <w:p>
-            <w:pPr>
-              <w:jc w:val="center"/>
-              <w:keepNext/>
-              <w:pBdr>
-                <w:bottom w:val="none" w:sz="0" w:space="0" w:color="000000"/>
-                <w:top w:val="none" w:sz="0" w:space="0" w:color="000000"/>
-                <w:left w:val="none" w:sz="0" w:space="0" w:color="000000"/>
-                <w:right w:val="none" w:sz="0" w:space="0" w:color="000000"/>
-              </w:pBdr>
-              <w:spacing w:after="100" w:before="100" w:line="240"/>
-              <w:ind w:firstLine="0" w:left="100" w:right="100"/>
-            </w:pPr>
-            <w:r>
-              <w:rPr>
-                <w:rFonts w:ascii="Arial"/>
-                <w:i w:val="false"/>
-                <w:b w:val="false"/>
-                <w:u w:val="none"/>
-                <w:sz w:val="22"/>
-                <w:szCs w:val="22"/>
-                <w:color w:val="000000"/>
-              </w:rPr>
-              <w:t xml:space="preserve">1</w:t>
+              <w:t xml:space="preserve">0.378</w:t>
             </w:r>
           </w:p>
         </w:tc>
@@ -3095,7 +2689,7 @@
                 <w:szCs w:val="22"/>
                 <w:color w:val="000000"/>
               </w:rPr>
-              <w:t xml:space="preserve">0.372</w:t>
+              <w:t xml:space="preserve">0.301</w:t>
             </w:r>
           </w:p>
         </w:tc>
@@ -3139,7 +2733,7 @@
                 <w:szCs w:val="22"/>
                 <w:color w:val="000000"/>
               </w:rPr>
-              <w:t xml:space="preserve">0.996</w:t>
+              <w:t xml:space="preserve">0.369</w:t>
             </w:r>
           </w:p>
         </w:tc>
@@ -3183,7 +2777,7 @@
                 <w:szCs w:val="22"/>
                 <w:color w:val="000000"/>
               </w:rPr>
-              <w:t xml:space="preserve">0.455</w:t>
+              <w:t xml:space="preserve">0.328</w:t>
             </w:r>
           </w:p>
         </w:tc>
@@ -3227,7 +2821,7 @@
                 <w:szCs w:val="22"/>
                 <w:color w:val="000000"/>
               </w:rPr>
-              <w:t xml:space="preserve">1</w:t>
+              <w:t xml:space="preserve">0.381</w:t>
             </w:r>
           </w:p>
         </w:tc>
@@ -3271,7 +2865,7 @@
                 <w:szCs w:val="22"/>
                 <w:color w:val="000000"/>
               </w:rPr>
-              <w:t xml:space="preserve">0.459</w:t>
+              <w:t xml:space="preserve">0.327</w:t>
             </w:r>
           </w:p>
         </w:tc>
@@ -3315,7 +2909,7 @@
                 <w:szCs w:val="22"/>
                 <w:color w:val="000000"/>
               </w:rPr>
-              <w:t xml:space="preserve">1</w:t>
+              <w:t xml:space="preserve">0.387</w:t>
             </w:r>
           </w:p>
         </w:tc>
@@ -3359,6 +2953,50 @@
                 <w:szCs w:val="22"/>
                 <w:color w:val="000000"/>
               </w:rPr>
+              <w:t xml:space="preserve">0.296</w:t>
+            </w:r>
+          </w:p>
+        </w:tc>
+        <w:tc>
+          <w:tcPr>
+            <w:tcBorders>
+              <w:bottom w:val="single" w:sz="8" w:space="0" w:color="666666"/>
+              <w:top w:val="single" w:sz="8" w:space="0" w:color="666666"/>
+              <w:left w:val="single" w:sz="8" w:space="0" w:color="666666"/>
+              <w:right w:val="single" w:sz="8" w:space="0" w:color="666666"/>
+            </w:tcBorders>
+            <w:shd w:val="clear" w:color="auto" w:fill="FFFFFF"/>
+            <w:tcMar>
+              <w:top w:w="0" w:type="dxa"/>
+              <w:bottom w:w="0" w:type="dxa"/>
+              <w:left w:w="0" w:type="dxa"/>
+              <w:right w:w="0" w:type="dxa"/>
+            </w:tcMar>
+            <w:vAlign w:val="center"/>
+          </w:tcPr>
+          <w:p>
+            <w:pPr>
+              <w:jc w:val="center"/>
+              <w:keepNext/>
+              <w:pBdr>
+                <w:bottom w:val="none" w:sz="0" w:space="0" w:color="000000"/>
+                <w:top w:val="none" w:sz="0" w:space="0" w:color="000000"/>
+                <w:left w:val="none" w:sz="0" w:space="0" w:color="000000"/>
+                <w:right w:val="none" w:sz="0" w:space="0" w:color="000000"/>
+              </w:pBdr>
+              <w:spacing w:after="100" w:before="100" w:line="240"/>
+              <w:ind w:firstLine="0" w:left="100" w:right="100"/>
+            </w:pPr>
+            <w:r>
+              <w:rPr>
+                <w:rFonts w:ascii="Arial"/>
+                <w:i w:val="false"/>
+                <w:b w:val="false"/>
+                <w:u w:val="none"/>
+                <w:sz w:val="22"/>
+                <w:szCs w:val="22"/>
+                <w:color w:val="000000"/>
+              </w:rPr>
               <w:t xml:space="preserve">0.371</w:t>
             </w:r>
           </w:p>
@@ -3403,7 +3041,7 @@
                 <w:szCs w:val="22"/>
                 <w:color w:val="000000"/>
               </w:rPr>
-              <w:t xml:space="preserve">0.996</w:t>
+              <w:t xml:space="preserve">0.339</w:t>
             </w:r>
           </w:p>
         </w:tc>
@@ -3447,139 +3085,7 @@
                 <w:szCs w:val="22"/>
                 <w:color w:val="000000"/>
               </w:rPr>
-              <w:t xml:space="preserve">0.448</w:t>
-            </w:r>
-          </w:p>
-        </w:tc>
-        <w:tc>
-          <w:tcPr>
-            <w:tcBorders>
-              <w:bottom w:val="single" w:sz="8" w:space="0" w:color="666666"/>
-              <w:top w:val="single" w:sz="8" w:space="0" w:color="666666"/>
-              <w:left w:val="single" w:sz="8" w:space="0" w:color="666666"/>
-              <w:right w:val="single" w:sz="8" w:space="0" w:color="666666"/>
-            </w:tcBorders>
-            <w:shd w:val="clear" w:color="auto" w:fill="FFFFFF"/>
-            <w:tcMar>
-              <w:top w:w="0" w:type="dxa"/>
-              <w:bottom w:w="0" w:type="dxa"/>
-              <w:left w:w="0" w:type="dxa"/>
-              <w:right w:w="0" w:type="dxa"/>
-            </w:tcMar>
-            <w:vAlign w:val="center"/>
-          </w:tcPr>
-          <w:p>
-            <w:pPr>
-              <w:jc w:val="center"/>
-              <w:keepNext/>
-              <w:pBdr>
-                <w:bottom w:val="none" w:sz="0" w:space="0" w:color="000000"/>
-                <w:top w:val="none" w:sz="0" w:space="0" w:color="000000"/>
-                <w:left w:val="none" w:sz="0" w:space="0" w:color="000000"/>
-                <w:right w:val="none" w:sz="0" w:space="0" w:color="000000"/>
-              </w:pBdr>
-              <w:spacing w:after="100" w:before="100" w:line="240"/>
-              <w:ind w:firstLine="0" w:left="100" w:right="100"/>
-            </w:pPr>
-            <w:r>
-              <w:rPr>
-                <w:rFonts w:ascii="Arial"/>
-                <w:i w:val="false"/>
-                <w:b w:val="false"/>
-                <w:u w:val="none"/>
-                <w:sz w:val="22"/>
-                <w:szCs w:val="22"/>
-                <w:color w:val="000000"/>
-              </w:rPr>
-              <w:t xml:space="preserve">1</w:t>
-            </w:r>
-          </w:p>
-        </w:tc>
-        <w:tc>
-          <w:tcPr>
-            <w:tcBorders>
-              <w:bottom w:val="single" w:sz="8" w:space="0" w:color="666666"/>
-              <w:top w:val="single" w:sz="8" w:space="0" w:color="666666"/>
-              <w:left w:val="single" w:sz="8" w:space="0" w:color="666666"/>
-              <w:right w:val="single" w:sz="8" w:space="0" w:color="666666"/>
-            </w:tcBorders>
-            <w:shd w:val="clear" w:color="auto" w:fill="FFFFFF"/>
-            <w:tcMar>
-              <w:top w:w="0" w:type="dxa"/>
-              <w:bottom w:w="0" w:type="dxa"/>
-              <w:left w:w="0" w:type="dxa"/>
-              <w:right w:w="0" w:type="dxa"/>
-            </w:tcMar>
-            <w:vAlign w:val="center"/>
-          </w:tcPr>
-          <w:p>
-            <w:pPr>
-              <w:jc w:val="center"/>
-              <w:keepNext/>
-              <w:pBdr>
-                <w:bottom w:val="none" w:sz="0" w:space="0" w:color="000000"/>
-                <w:top w:val="none" w:sz="0" w:space="0" w:color="000000"/>
-                <w:left w:val="none" w:sz="0" w:space="0" w:color="000000"/>
-                <w:right w:val="none" w:sz="0" w:space="0" w:color="000000"/>
-              </w:pBdr>
-              <w:spacing w:after="100" w:before="100" w:line="240"/>
-              <w:ind w:firstLine="0" w:left="100" w:right="100"/>
-            </w:pPr>
-            <w:r>
-              <w:rPr>
-                <w:rFonts w:ascii="Arial"/>
-                <w:i w:val="false"/>
-                <w:b w:val="false"/>
-                <w:u w:val="none"/>
-                <w:sz w:val="22"/>
-                <w:szCs w:val="22"/>
-                <w:color w:val="000000"/>
-              </w:rPr>
-              <w:t xml:space="preserve">0.428</w:t>
-            </w:r>
-          </w:p>
-        </w:tc>
-        <w:tc>
-          <w:tcPr>
-            <w:tcBorders>
-              <w:bottom w:val="single" w:sz="8" w:space="0" w:color="666666"/>
-              <w:top w:val="single" w:sz="8" w:space="0" w:color="666666"/>
-              <w:left w:val="single" w:sz="8" w:space="0" w:color="666666"/>
-              <w:right w:val="single" w:sz="8" w:space="0" w:color="666666"/>
-            </w:tcBorders>
-            <w:shd w:val="clear" w:color="auto" w:fill="FFFFFF"/>
-            <w:tcMar>
-              <w:top w:w="0" w:type="dxa"/>
-              <w:bottom w:w="0" w:type="dxa"/>
-              <w:left w:w="0" w:type="dxa"/>
-              <w:right w:w="0" w:type="dxa"/>
-            </w:tcMar>
-            <w:vAlign w:val="center"/>
-          </w:tcPr>
-          <w:p>
-            <w:pPr>
-              <w:jc w:val="center"/>
-              <w:keepNext/>
-              <w:pBdr>
-                <w:bottom w:val="none" w:sz="0" w:space="0" w:color="000000"/>
-                <w:top w:val="none" w:sz="0" w:space="0" w:color="000000"/>
-                <w:left w:val="none" w:sz="0" w:space="0" w:color="000000"/>
-                <w:right w:val="none" w:sz="0" w:space="0" w:color="000000"/>
-              </w:pBdr>
-              <w:spacing w:after="100" w:before="100" w:line="240"/>
-              <w:ind w:firstLine="0" w:left="100" w:right="100"/>
-            </w:pPr>
-            <w:r>
-              <w:rPr>
-                <w:rFonts w:ascii="Arial"/>
-                <w:i w:val="false"/>
-                <w:b w:val="false"/>
-                <w:u w:val="none"/>
-                <w:sz w:val="22"/>
-                <w:szCs w:val="22"/>
-                <w:color w:val="000000"/>
-              </w:rPr>
-              <w:t xml:space="preserve">1</w:t>
+              <w:t xml:space="preserve">0.373</w:t>
             </w:r>
           </w:p>
         </w:tc>

</xml_diff>